<commit_message>
mistakes has been fixed
</commit_message>
<xml_diff>
--- a/задания.docx
+++ b/задания.docx
@@ -2805,21 +2805,48 @@
         </w:rPr>
         <w:t>Множество должно менять используемую реализацию в зависимости от числа хранимых элементов.</w:t>
       </w:r>
-    </w:p>
-    <w:p>
-      <w:pPr>
-        <w:spacing w:after="160" w:line="259" w:lineRule="auto"/>
-        <w:ind w:firstLine="0"/>
-        <w:jc w:val="left"/>
-        <w:rPr>
-          <w:lang w:val="ru-RU"/>
-        </w:rPr>
-      </w:pPr>
+      <w:r>
+        <w:rPr>
+          <w:lang w:val="ru-RU"/>
+        </w:rPr>
+        <w:t xml:space="preserve">  </w:t>
+      </w:r>
+      <w:r>
+        <w:t>Virtual</w:t>
+      </w:r>
+      <w:r>
+        <w:rPr>
+          <w:lang w:val="ru-RU"/>
+        </w:rPr>
+        <w:t xml:space="preserve"> </w:t>
+      </w:r>
+      <w:r>
+        <w:rPr>
+          <w:lang w:val="ru-RU"/>
+        </w:rPr>
+        <w:t xml:space="preserve"> функции  можно использовать (типизацию  чота) вместо  </w:t>
+      </w:r>
+      <w:r>
+        <w:t>dynamic</w:t>
+      </w:r>
+      <w:r>
+        <w:rPr>
+          <w:lang w:val="ru-RU"/>
+        </w:rPr>
+        <w:t xml:space="preserve"> _</w:t>
+      </w:r>
+      <w:r>
+        <w:t>cast</w:t>
+      </w:r>
       <w:r>
         <w:rPr>
           <w:lang w:val="ru-RU"/>
         </w:rPr>
         <w:br w:type="page"/>
+      </w:r>
+      <w:r>
+        <w:lastRenderedPageBreak/>
+        <w:t>f</w:t>
       </w:r>
     </w:p>
     <w:p>
@@ -2834,7 +2861,6 @@
         <w:rPr>
           <w:lang w:val="ru-RU"/>
         </w:rPr>
-        <w:lastRenderedPageBreak/>
         <w:t>Компоновщик и Приспособленец</w:t>
       </w:r>
     </w:p>
@@ -3198,10 +3224,10 @@
       <w:pPr>
         <w:pStyle w:val="a3"/>
         <w:ind w:left="0"/>
-        <w:rPr>
-          <w:lang w:val="ru-RU"/>
-        </w:rPr>
-      </w:pPr>
+      </w:pPr>
+      <w:r>
+        <w:t>Shared_ptr</w:t>
+      </w:r>
     </w:p>
     <w:sectPr>
       <w:pgSz w:w="12240" w:h="15840"/>

</xml_diff>

<commit_message>
ex 5 and 6
</commit_message>
<xml_diff>
--- a/задания.docx
+++ b/задания.docx
@@ -177,9 +177,11 @@
           <w:lang w:val="ru-RU"/>
         </w:rPr>
       </w:pPr>
+      <w:proofErr w:type="spellStart"/>
       <w:r>
         <w:t>createUser</w:t>
       </w:r>
+      <w:proofErr w:type="spellEnd"/>
       <w:r>
         <w:rPr>
           <w:lang w:val="ru-RU"/>
@@ -192,9 +194,11 @@
         </w:rPr>
         <w:t>{</w:t>
       </w:r>
+      <w:proofErr w:type="spellStart"/>
       <w:r>
         <w:t>userId</w:t>
       </w:r>
+      <w:proofErr w:type="spellEnd"/>
       <w:r>
         <w:rPr>
           <w:lang w:val="ru-RU"/>
@@ -259,18 +263,22 @@
           <w:lang w:val="ru-RU"/>
         </w:rPr>
       </w:pPr>
+      <w:proofErr w:type="spellStart"/>
       <w:r>
         <w:t>deleteUser</w:t>
       </w:r>
+      <w:proofErr w:type="spellEnd"/>
       <w:r>
         <w:rPr>
           <w:lang w:val="ru-RU"/>
         </w:rPr>
         <w:t xml:space="preserve"> {</w:t>
       </w:r>
+      <w:proofErr w:type="spellStart"/>
       <w:r>
         <w:t>userId</w:t>
       </w:r>
+      <w:proofErr w:type="spellEnd"/>
       <w:r>
         <w:rPr>
           <w:lang w:val="ru-RU"/>
@@ -296,9 +304,11 @@
           <w:lang w:val="ru-RU"/>
         </w:rPr>
       </w:pPr>
+      <w:proofErr w:type="spellStart"/>
       <w:r>
         <w:t>allUsers</w:t>
       </w:r>
+      <w:proofErr w:type="spellEnd"/>
       <w:r>
         <w:rPr>
           <w:lang w:val="ru-RU"/>
@@ -324,18 +334,22 @@
           <w:lang w:val="ru-RU"/>
         </w:rPr>
       </w:pPr>
+      <w:proofErr w:type="spellStart"/>
       <w:r>
         <w:t>getUser</w:t>
       </w:r>
+      <w:proofErr w:type="spellEnd"/>
       <w:r>
         <w:rPr>
           <w:lang w:val="ru-RU"/>
         </w:rPr>
         <w:t xml:space="preserve"> {</w:t>
       </w:r>
+      <w:proofErr w:type="spellStart"/>
       <w:r>
         <w:t>userId</w:t>
       </w:r>
+      <w:proofErr w:type="spellEnd"/>
       <w:r>
         <w:rPr>
           <w:lang w:val="ru-RU"/>
@@ -361,18 +375,22 @@
           <w:lang w:val="ru-RU"/>
         </w:rPr>
       </w:pPr>
+      <w:proofErr w:type="spellStart"/>
       <w:r>
         <w:t>createGroup</w:t>
       </w:r>
+      <w:proofErr w:type="spellEnd"/>
       <w:r>
         <w:rPr>
           <w:lang w:val="ru-RU"/>
         </w:rPr>
         <w:t xml:space="preserve"> {</w:t>
       </w:r>
+      <w:proofErr w:type="spellStart"/>
       <w:r>
         <w:t>groupId</w:t>
       </w:r>
+      <w:proofErr w:type="spellEnd"/>
       <w:r>
         <w:rPr>
           <w:lang w:val="ru-RU"/>
@@ -398,8 +416,21 @@
           <w:lang w:val="ru-RU"/>
         </w:rPr>
       </w:pPr>
-      <w:r>
-        <w:t xml:space="preserve">deleteGroup {groupId} </w:t>
+      <w:proofErr w:type="spellStart"/>
+      <w:r>
+        <w:t>deleteGroup</w:t>
+      </w:r>
+      <w:proofErr w:type="spellEnd"/>
+      <w:r>
+        <w:t xml:space="preserve"> {</w:t>
+      </w:r>
+      <w:proofErr w:type="spellStart"/>
+      <w:r>
+        <w:t>groupId</w:t>
+      </w:r>
+      <w:proofErr w:type="spellEnd"/>
+      <w:r>
+        <w:t xml:space="preserve">} </w:t>
       </w:r>
       <w:r>
         <w:rPr>
@@ -420,11 +451,19 @@
           <w:lang w:val="ru-RU"/>
         </w:rPr>
       </w:pPr>
-      <w:r>
-        <w:rPr>
-          <w:lang w:val="ru-RU"/>
-        </w:rPr>
-        <w:t>allGroups – вывеси информацию по всем группам, включая всех пользователей, которые в них состоят;</w:t>
+      <w:proofErr w:type="spellStart"/>
+      <w:r>
+        <w:rPr>
+          <w:lang w:val="ru-RU"/>
+        </w:rPr>
+        <w:t>allGroups</w:t>
+      </w:r>
+      <w:proofErr w:type="spellEnd"/>
+      <w:r>
+        <w:rPr>
+          <w:lang w:val="ru-RU"/>
+        </w:rPr>
+        <w:t xml:space="preserve"> – вывеси информацию по всем группам, включая всех пользователей, которые в них состоят;</w:t>
       </w:r>
     </w:p>
     <w:p>
@@ -439,18 +478,22 @@
           <w:lang w:val="ru-RU"/>
         </w:rPr>
       </w:pPr>
+      <w:proofErr w:type="spellStart"/>
       <w:r>
         <w:t>getGroup</w:t>
       </w:r>
+      <w:proofErr w:type="spellEnd"/>
       <w:r>
         <w:rPr>
           <w:lang w:val="ru-RU"/>
         </w:rPr>
         <w:t xml:space="preserve"> {</w:t>
       </w:r>
+      <w:proofErr w:type="spellStart"/>
       <w:r>
         <w:t>groupId</w:t>
       </w:r>
+      <w:proofErr w:type="spellEnd"/>
       <w:r>
         <w:rPr>
           <w:lang w:val="ru-RU"/>
@@ -511,18 +554,22 @@
         </w:rPr>
         <w:t xml:space="preserve">Реализуйте класс или структуры с именем </w:t>
       </w:r>
+      <w:proofErr w:type="spellStart"/>
       <w:r>
         <w:t>TypeList</w:t>
       </w:r>
+      <w:proofErr w:type="spellEnd"/>
       <w:r>
         <w:rPr>
           <w:lang w:val="ru-RU"/>
         </w:rPr>
         <w:t xml:space="preserve">, представляющую собой упорядоченную коллекцию типов. Реализуйте следующие методы работы с </w:t>
       </w:r>
+      <w:proofErr w:type="spellStart"/>
       <w:r>
         <w:t>TypeList</w:t>
       </w:r>
+      <w:proofErr w:type="spellEnd"/>
       <w:r>
         <w:rPr>
           <w:lang w:val="ru-RU"/>
@@ -541,9 +588,11 @@
         </w:rPr>
         <w:t xml:space="preserve">шаблонизированных структур или </w:t>
       </w:r>
+      <w:proofErr w:type="spellStart"/>
       <w:r>
         <w:t>constexpr</w:t>
       </w:r>
+      <w:proofErr w:type="spellEnd"/>
       <w:r>
         <w:rPr>
           <w:lang w:val="ru-RU"/>
@@ -619,9 +668,11 @@
         </w:rPr>
         <w:t>(</w:t>
       </w:r>
+      <w:proofErr w:type="spellStart"/>
       <w:r>
         <w:t>constexpr</w:t>
       </w:r>
+      <w:proofErr w:type="spellEnd"/>
       <w:r>
         <w:rPr>
           <w:lang w:val="ru-RU"/>
@@ -744,6 +795,7 @@
         </w:rPr>
         <w:t xml:space="preserve">Для проверки работоспособности реализованных методов напишите тестовый код, в которым результаты применения методов будут проверятся при помощи </w:t>
       </w:r>
+      <w:proofErr w:type="spellStart"/>
       <w:r>
         <w:t>stati</w:t>
       </w:r>
@@ -751,8 +803,16 @@
         <w:rPr>
           <w:lang w:val="ru-RU"/>
         </w:rPr>
-        <w:t xml:space="preserve">c_assert и </w:t>
-      </w:r>
+        <w:t>c_assert</w:t>
+      </w:r>
+      <w:proofErr w:type="spellEnd"/>
+      <w:r>
+        <w:rPr>
+          <w:lang w:val="ru-RU"/>
+        </w:rPr>
+        <w:t xml:space="preserve"> и </w:t>
+      </w:r>
+      <w:proofErr w:type="gramStart"/>
       <w:r>
         <w:t>std</w:t>
       </w:r>
@@ -766,7 +826,22 @@
         <w:rPr>
           <w:lang w:val="ru-RU"/>
         </w:rPr>
-        <w:t>:is_same.</w:t>
+        <w:t>:</w:t>
+      </w:r>
+      <w:proofErr w:type="spellStart"/>
+      <w:proofErr w:type="gramEnd"/>
+      <w:r>
+        <w:rPr>
+          <w:lang w:val="ru-RU"/>
+        </w:rPr>
+        <w:t>is_same</w:t>
+      </w:r>
+      <w:proofErr w:type="spellEnd"/>
+      <w:r>
+        <w:rPr>
+          <w:lang w:val="ru-RU"/>
+        </w:rPr>
+        <w:t>.</w:t>
       </w:r>
     </w:p>
     <w:p>
@@ -815,7 +890,21 @@
         <w:rPr>
           <w:lang w:val="ru-RU"/>
         </w:rPr>
-        <w:t xml:space="preserve">Разработайте шаблонный контейнер TypeMap с использованием </w:t>
+        <w:t xml:space="preserve">Разработайте шаблонный контейнер </w:t>
+      </w:r>
+      <w:proofErr w:type="spellStart"/>
+      <w:r>
+        <w:rPr>
+          <w:lang w:val="ru-RU"/>
+        </w:rPr>
+        <w:t>TypeMap</w:t>
+      </w:r>
+      <w:proofErr w:type="spellEnd"/>
+      <w:r>
+        <w:rPr>
+          <w:lang w:val="ru-RU"/>
+        </w:rPr>
+        <w:t xml:space="preserve"> с использованием </w:t>
       </w:r>
       <w:r>
         <w:rPr>
@@ -823,11 +912,33 @@
         </w:rPr>
         <w:t xml:space="preserve">ранее реализованного </w:t>
       </w:r>
-      <w:r>
-        <w:rPr>
-          <w:lang w:val="ru-RU"/>
-        </w:rPr>
-        <w:t>TypeList. TypeMap должен представлять собой ассоциативный контейнер, где ключами являются типы, а значениями - соответствующие объекты.</w:t>
+      <w:proofErr w:type="spellStart"/>
+      <w:r>
+        <w:rPr>
+          <w:lang w:val="ru-RU"/>
+        </w:rPr>
+        <w:t>TypeList</w:t>
+      </w:r>
+      <w:proofErr w:type="spellEnd"/>
+      <w:r>
+        <w:rPr>
+          <w:lang w:val="ru-RU"/>
+        </w:rPr>
+        <w:t xml:space="preserve">. </w:t>
+      </w:r>
+      <w:proofErr w:type="spellStart"/>
+      <w:r>
+        <w:rPr>
+          <w:lang w:val="ru-RU"/>
+        </w:rPr>
+        <w:t>TypeMap</w:t>
+      </w:r>
+      <w:proofErr w:type="spellEnd"/>
+      <w:r>
+        <w:rPr>
+          <w:lang w:val="ru-RU"/>
+        </w:rPr>
+        <w:t xml:space="preserve"> должен представлять собой ассоциативный контейнер, где ключами являются типы, а значениями - соответствующие объекты.</w:t>
       </w:r>
     </w:p>
     <w:p>
@@ -842,7 +953,21 @@
         <w:rPr>
           <w:lang w:val="ru-RU"/>
         </w:rPr>
-        <w:t>Класс TypeMap должен обеспечивать следующие операции:</w:t>
+        <w:t xml:space="preserve">Класс </w:t>
+      </w:r>
+      <w:proofErr w:type="spellStart"/>
+      <w:r>
+        <w:rPr>
+          <w:lang w:val="ru-RU"/>
+        </w:rPr>
+        <w:t>TypeMap</w:t>
+      </w:r>
+      <w:proofErr w:type="spellEnd"/>
+      <w:r>
+        <w:rPr>
+          <w:lang w:val="ru-RU"/>
+        </w:rPr>
+        <w:t xml:space="preserve"> должен обеспечивать следующие операции:</w:t>
       </w:r>
     </w:p>
     <w:p>
@@ -962,7 +1087,21 @@
               <w:rPr>
                 <w:rFonts w:asciiTheme="majorHAnsi" w:hAnsiTheme="majorHAnsi" w:cstheme="majorHAnsi"/>
               </w:rPr>
-              <w:t>struct DataA {</w:t>
+              <w:t xml:space="preserve">struct </w:t>
+            </w:r>
+            <w:proofErr w:type="spellStart"/>
+            <w:r>
+              <w:rPr>
+                <w:rFonts w:asciiTheme="majorHAnsi" w:hAnsiTheme="majorHAnsi" w:cstheme="majorHAnsi"/>
+              </w:rPr>
+              <w:t>DataA</w:t>
+            </w:r>
+            <w:proofErr w:type="spellEnd"/>
+            <w:r>
+              <w:rPr>
+                <w:rFonts w:asciiTheme="majorHAnsi" w:hAnsiTheme="majorHAnsi" w:cstheme="majorHAnsi"/>
+              </w:rPr>
+              <w:t xml:space="preserve"> {</w:t>
             </w:r>
           </w:p>
           <w:p>
@@ -977,7 +1116,21 @@
               <w:rPr>
                 <w:rFonts w:asciiTheme="majorHAnsi" w:hAnsiTheme="majorHAnsi" w:cstheme="majorHAnsi"/>
               </w:rPr>
-              <w:t xml:space="preserve">    std::string value;</w:t>
+              <w:t xml:space="preserve">    </w:t>
+            </w:r>
+            <w:proofErr w:type="gramStart"/>
+            <w:r>
+              <w:rPr>
+                <w:rFonts w:asciiTheme="majorHAnsi" w:hAnsiTheme="majorHAnsi" w:cstheme="majorHAnsi"/>
+              </w:rPr>
+              <w:t>std::</w:t>
+            </w:r>
+            <w:proofErr w:type="gramEnd"/>
+            <w:r>
+              <w:rPr>
+                <w:rFonts w:asciiTheme="majorHAnsi" w:hAnsiTheme="majorHAnsi" w:cstheme="majorHAnsi"/>
+              </w:rPr>
+              <w:t>string value;</w:t>
             </w:r>
           </w:p>
           <w:p>
@@ -1052,7 +1205,21 @@
               <w:rPr>
                 <w:rFonts w:asciiTheme="majorHAnsi" w:hAnsiTheme="majorHAnsi" w:cstheme="majorHAnsi"/>
               </w:rPr>
-              <w:t>int main() {</w:t>
+              <w:t xml:space="preserve">int </w:t>
+            </w:r>
+            <w:proofErr w:type="gramStart"/>
+            <w:r>
+              <w:rPr>
+                <w:rFonts w:asciiTheme="majorHAnsi" w:hAnsiTheme="majorHAnsi" w:cstheme="majorHAnsi"/>
+              </w:rPr>
+              <w:t>main(</w:t>
+            </w:r>
+            <w:proofErr w:type="gramEnd"/>
+            <w:r>
+              <w:rPr>
+                <w:rFonts w:asciiTheme="majorHAnsi" w:hAnsiTheme="majorHAnsi" w:cstheme="majorHAnsi"/>
+              </w:rPr>
+              <w:t>) {</w:t>
             </w:r>
           </w:p>
           <w:p>
@@ -1067,7 +1234,49 @@
               <w:rPr>
                 <w:rFonts w:asciiTheme="majorHAnsi" w:hAnsiTheme="majorHAnsi" w:cstheme="majorHAnsi"/>
               </w:rPr>
-              <w:t xml:space="preserve">    TypeMap&lt;int, DataA, double, DataB&gt; myTypeMap;</w:t>
+              <w:t xml:space="preserve">    </w:t>
+            </w:r>
+            <w:proofErr w:type="spellStart"/>
+            <w:r>
+              <w:rPr>
+                <w:rFonts w:asciiTheme="majorHAnsi" w:hAnsiTheme="majorHAnsi" w:cstheme="majorHAnsi"/>
+              </w:rPr>
+              <w:t>TypeMap</w:t>
+            </w:r>
+            <w:proofErr w:type="spellEnd"/>
+            <w:r>
+              <w:rPr>
+                <w:rFonts w:asciiTheme="majorHAnsi" w:hAnsiTheme="majorHAnsi" w:cstheme="majorHAnsi"/>
+              </w:rPr>
+              <w:t xml:space="preserve">&lt;int, </w:t>
+            </w:r>
+            <w:proofErr w:type="spellStart"/>
+            <w:r>
+              <w:rPr>
+                <w:rFonts w:asciiTheme="majorHAnsi" w:hAnsiTheme="majorHAnsi" w:cstheme="majorHAnsi"/>
+              </w:rPr>
+              <w:t>DataA</w:t>
+            </w:r>
+            <w:proofErr w:type="spellEnd"/>
+            <w:r>
+              <w:rPr>
+                <w:rFonts w:asciiTheme="majorHAnsi" w:hAnsiTheme="majorHAnsi" w:cstheme="majorHAnsi"/>
+              </w:rPr>
+              <w:t xml:space="preserve">, double, DataB&gt; </w:t>
+            </w:r>
+            <w:proofErr w:type="spellStart"/>
+            <w:r>
+              <w:rPr>
+                <w:rFonts w:asciiTheme="majorHAnsi" w:hAnsiTheme="majorHAnsi" w:cstheme="majorHAnsi"/>
+              </w:rPr>
+              <w:t>myTypeMap</w:t>
+            </w:r>
+            <w:proofErr w:type="spellEnd"/>
+            <w:r>
+              <w:rPr>
+                <w:rFonts w:asciiTheme="majorHAnsi" w:hAnsiTheme="majorHAnsi" w:cstheme="majorHAnsi"/>
+              </w:rPr>
+              <w:t>;</w:t>
             </w:r>
           </w:p>
           <w:p>
@@ -1099,15 +1308,20 @@
               <w:ind w:firstLine="0"/>
               <w:rPr>
                 <w:rFonts w:asciiTheme="majorHAnsi" w:hAnsiTheme="majorHAnsi" w:cstheme="majorHAnsi"/>
+              </w:rPr>
+            </w:pPr>
+            <w:r>
+              <w:rPr>
+                <w:rFonts w:asciiTheme="majorHAnsi" w:hAnsiTheme="majorHAnsi" w:cstheme="majorHAnsi"/>
                 <w:lang w:val="ru-RU"/>
               </w:rPr>
-            </w:pPr>
-            <w:r>
-              <w:rPr>
-                <w:rFonts w:asciiTheme="majorHAnsi" w:hAnsiTheme="majorHAnsi" w:cstheme="majorHAnsi"/>
-                <w:lang w:val="ru-RU"/>
-              </w:rPr>
-              <w:t xml:space="preserve">    myTypeMap.AddValue&lt;int&gt;(42);</w:t>
+              <w:t xml:space="preserve">    </w:t>
+            </w:r>
+            <w:r>
+              <w:rPr>
+                <w:rFonts w:asciiTheme="majorHAnsi" w:hAnsiTheme="majorHAnsi" w:cstheme="majorHAnsi"/>
+              </w:rPr>
+              <w:t>myTypeMap.AddValue&lt;int&gt;(42);</w:t>
             </w:r>
           </w:p>
           <w:p>
@@ -1121,15 +1335,36 @@
             <w:r>
               <w:rPr>
                 <w:rFonts w:asciiTheme="majorHAnsi" w:hAnsiTheme="majorHAnsi" w:cstheme="majorHAnsi"/>
-                <w:lang w:val="ru-RU"/>
               </w:rPr>
               <w:t xml:space="preserve">    </w:t>
             </w:r>
-            <w:r>
-              <w:rPr>
-                <w:rFonts w:asciiTheme="majorHAnsi" w:hAnsiTheme="majorHAnsi" w:cstheme="majorHAnsi"/>
-              </w:rPr>
-              <w:t>myTypeMap.AddValue&lt;double&gt;(3.14);</w:t>
+            <w:proofErr w:type="spellStart"/>
+            <w:r>
+              <w:rPr>
+                <w:rFonts w:asciiTheme="majorHAnsi" w:hAnsiTheme="majorHAnsi" w:cstheme="majorHAnsi"/>
+              </w:rPr>
+              <w:t>myTypeMap.AddValue</w:t>
+            </w:r>
+            <w:proofErr w:type="spellEnd"/>
+            <w:r>
+              <w:rPr>
+                <w:rFonts w:asciiTheme="majorHAnsi" w:hAnsiTheme="majorHAnsi" w:cstheme="majorHAnsi"/>
+              </w:rPr>
+              <w:t>&lt;double</w:t>
+            </w:r>
+            <w:proofErr w:type="gramStart"/>
+            <w:r>
+              <w:rPr>
+                <w:rFonts w:asciiTheme="majorHAnsi" w:hAnsiTheme="majorHAnsi" w:cstheme="majorHAnsi"/>
+              </w:rPr>
+              <w:t>&gt;(</w:t>
+            </w:r>
+            <w:proofErr w:type="gramEnd"/>
+            <w:r>
+              <w:rPr>
+                <w:rFonts w:asciiTheme="majorHAnsi" w:hAnsiTheme="majorHAnsi" w:cstheme="majorHAnsi"/>
+              </w:rPr>
+              <w:t>3.14);</w:t>
             </w:r>
           </w:p>
           <w:p>
@@ -1144,7 +1379,57 @@
               <w:rPr>
                 <w:rFonts w:asciiTheme="majorHAnsi" w:hAnsiTheme="majorHAnsi" w:cstheme="majorHAnsi"/>
               </w:rPr>
-              <w:t xml:space="preserve">    myTypeMap.AddValue&lt;DataA&gt;({"Hello, TypeMap!"});</w:t>
+              <w:t xml:space="preserve">    </w:t>
+            </w:r>
+            <w:proofErr w:type="spellStart"/>
+            <w:r>
+              <w:rPr>
+                <w:rFonts w:asciiTheme="majorHAnsi" w:hAnsiTheme="majorHAnsi" w:cstheme="majorHAnsi"/>
+              </w:rPr>
+              <w:t>myTypeMap.AddValue</w:t>
+            </w:r>
+            <w:proofErr w:type="spellEnd"/>
+            <w:r>
+              <w:rPr>
+                <w:rFonts w:asciiTheme="majorHAnsi" w:hAnsiTheme="majorHAnsi" w:cstheme="majorHAnsi"/>
+              </w:rPr>
+              <w:t>&lt;</w:t>
+            </w:r>
+            <w:proofErr w:type="spellStart"/>
+            <w:r>
+              <w:rPr>
+                <w:rFonts w:asciiTheme="majorHAnsi" w:hAnsiTheme="majorHAnsi" w:cstheme="majorHAnsi"/>
+              </w:rPr>
+              <w:t>DataA</w:t>
+            </w:r>
+            <w:proofErr w:type="spellEnd"/>
+            <w:proofErr w:type="gramStart"/>
+            <w:r>
+              <w:rPr>
+                <w:rFonts w:asciiTheme="majorHAnsi" w:hAnsiTheme="majorHAnsi" w:cstheme="majorHAnsi"/>
+              </w:rPr>
+              <w:t>&gt;(</w:t>
+            </w:r>
+            <w:proofErr w:type="gramEnd"/>
+            <w:r>
+              <w:rPr>
+                <w:rFonts w:asciiTheme="majorHAnsi" w:hAnsiTheme="majorHAnsi" w:cstheme="majorHAnsi"/>
+              </w:rPr>
+              <w:t xml:space="preserve">{"Hello, </w:t>
+            </w:r>
+            <w:proofErr w:type="spellStart"/>
+            <w:r>
+              <w:rPr>
+                <w:rFonts w:asciiTheme="majorHAnsi" w:hAnsiTheme="majorHAnsi" w:cstheme="majorHAnsi"/>
+              </w:rPr>
+              <w:t>TypeMap</w:t>
+            </w:r>
+            <w:proofErr w:type="spellEnd"/>
+            <w:r>
+              <w:rPr>
+                <w:rFonts w:asciiTheme="majorHAnsi" w:hAnsiTheme="majorHAnsi" w:cstheme="majorHAnsi"/>
+              </w:rPr>
+              <w:t>!"});</w:t>
             </w:r>
           </w:p>
           <w:p>
@@ -1162,12 +1447,46 @@
               </w:rPr>
               <w:t xml:space="preserve">    </w:t>
             </w:r>
+            <w:proofErr w:type="spellStart"/>
             <w:r>
               <w:rPr>
                 <w:rFonts w:asciiTheme="majorHAnsi" w:hAnsiTheme="majorHAnsi" w:cstheme="majorHAnsi"/>
                 <w:lang w:val="ru-RU"/>
               </w:rPr>
-              <w:t>myTypeMap.AddValue&lt;DataB&gt;({10});</w:t>
+              <w:t>myTypeMap.AddValue</w:t>
+            </w:r>
+            <w:proofErr w:type="spellEnd"/>
+            <w:r>
+              <w:rPr>
+                <w:rFonts w:asciiTheme="majorHAnsi" w:hAnsiTheme="majorHAnsi" w:cstheme="majorHAnsi"/>
+                <w:lang w:val="ru-RU"/>
+              </w:rPr>
+              <w:t>&lt;</w:t>
+            </w:r>
+            <w:proofErr w:type="spellStart"/>
+            <w:r>
+              <w:rPr>
+                <w:rFonts w:asciiTheme="majorHAnsi" w:hAnsiTheme="majorHAnsi" w:cstheme="majorHAnsi"/>
+                <w:lang w:val="ru-RU"/>
+              </w:rPr>
+              <w:t>DataB</w:t>
+            </w:r>
+            <w:proofErr w:type="spellEnd"/>
+            <w:proofErr w:type="gramStart"/>
+            <w:r>
+              <w:rPr>
+                <w:rFonts w:asciiTheme="majorHAnsi" w:hAnsiTheme="majorHAnsi" w:cstheme="majorHAnsi"/>
+                <w:lang w:val="ru-RU"/>
+              </w:rPr>
+              <w:t>&gt;(</w:t>
+            </w:r>
+            <w:proofErr w:type="gramEnd"/>
+            <w:r>
+              <w:rPr>
+                <w:rFonts w:asciiTheme="majorHAnsi" w:hAnsiTheme="majorHAnsi" w:cstheme="majorHAnsi"/>
+                <w:lang w:val="ru-RU"/>
+              </w:rPr>
+              <w:t>{10});</w:t>
             </w:r>
           </w:p>
           <w:p>
@@ -1203,11 +1522,55 @@
               <w:lastRenderedPageBreak/>
               <w:t xml:space="preserve">    </w:t>
             </w:r>
-            <w:r>
-              <w:rPr>
-                <w:rFonts w:asciiTheme="majorHAnsi" w:hAnsiTheme="majorHAnsi" w:cstheme="majorHAnsi"/>
-              </w:rPr>
-              <w:t xml:space="preserve">std::cout &lt;&lt; "Value for int: " &lt;&lt; myTypeMap.GetValue&lt;int&gt;() &lt;&lt; std::endl; // </w:t>
+            <w:proofErr w:type="gramStart"/>
+            <w:r>
+              <w:rPr>
+                <w:rFonts w:asciiTheme="majorHAnsi" w:hAnsiTheme="majorHAnsi" w:cstheme="majorHAnsi"/>
+              </w:rPr>
+              <w:t>std::</w:t>
+            </w:r>
+            <w:proofErr w:type="spellStart"/>
+            <w:proofErr w:type="gramEnd"/>
+            <w:r>
+              <w:rPr>
+                <w:rFonts w:asciiTheme="majorHAnsi" w:hAnsiTheme="majorHAnsi" w:cstheme="majorHAnsi"/>
+              </w:rPr>
+              <w:t>cout</w:t>
+            </w:r>
+            <w:proofErr w:type="spellEnd"/>
+            <w:r>
+              <w:rPr>
+                <w:rFonts w:asciiTheme="majorHAnsi" w:hAnsiTheme="majorHAnsi" w:cstheme="majorHAnsi"/>
+              </w:rPr>
+              <w:t xml:space="preserve"> &lt;&lt; "Value for int: " &lt;&lt; </w:t>
+            </w:r>
+            <w:proofErr w:type="spellStart"/>
+            <w:r>
+              <w:rPr>
+                <w:rFonts w:asciiTheme="majorHAnsi" w:hAnsiTheme="majorHAnsi" w:cstheme="majorHAnsi"/>
+              </w:rPr>
+              <w:t>myTypeMap.GetValue</w:t>
+            </w:r>
+            <w:proofErr w:type="spellEnd"/>
+            <w:r>
+              <w:rPr>
+                <w:rFonts w:asciiTheme="majorHAnsi" w:hAnsiTheme="majorHAnsi" w:cstheme="majorHAnsi"/>
+              </w:rPr>
+              <w:t>&lt;int&gt;() &lt;&lt; std::</w:t>
+            </w:r>
+            <w:proofErr w:type="spellStart"/>
+            <w:r>
+              <w:rPr>
+                <w:rFonts w:asciiTheme="majorHAnsi" w:hAnsiTheme="majorHAnsi" w:cstheme="majorHAnsi"/>
+              </w:rPr>
+              <w:t>endl</w:t>
+            </w:r>
+            <w:proofErr w:type="spellEnd"/>
+            <w:r>
+              <w:rPr>
+                <w:rFonts w:asciiTheme="majorHAnsi" w:hAnsiTheme="majorHAnsi" w:cstheme="majorHAnsi"/>
+              </w:rPr>
+              <w:t xml:space="preserve">; // </w:t>
             </w:r>
             <w:r>
               <w:rPr>
@@ -1235,7 +1598,57 @@
               <w:rPr>
                 <w:rFonts w:asciiTheme="majorHAnsi" w:hAnsiTheme="majorHAnsi" w:cstheme="majorHAnsi"/>
               </w:rPr>
-              <w:t xml:space="preserve">    std::cout &lt;&lt; "Value for double: " &lt;&lt; myTypeMap.GetValue&lt;double&gt;() &lt;&lt; std::endl; // </w:t>
+              <w:t xml:space="preserve">    </w:t>
+            </w:r>
+            <w:proofErr w:type="gramStart"/>
+            <w:r>
+              <w:rPr>
+                <w:rFonts w:asciiTheme="majorHAnsi" w:hAnsiTheme="majorHAnsi" w:cstheme="majorHAnsi"/>
+              </w:rPr>
+              <w:t>std::</w:t>
+            </w:r>
+            <w:proofErr w:type="spellStart"/>
+            <w:proofErr w:type="gramEnd"/>
+            <w:r>
+              <w:rPr>
+                <w:rFonts w:asciiTheme="majorHAnsi" w:hAnsiTheme="majorHAnsi" w:cstheme="majorHAnsi"/>
+              </w:rPr>
+              <w:t>cout</w:t>
+            </w:r>
+            <w:proofErr w:type="spellEnd"/>
+            <w:r>
+              <w:rPr>
+                <w:rFonts w:asciiTheme="majorHAnsi" w:hAnsiTheme="majorHAnsi" w:cstheme="majorHAnsi"/>
+              </w:rPr>
+              <w:t xml:space="preserve"> &lt;&lt; "Value for double: " &lt;&lt; </w:t>
+            </w:r>
+            <w:proofErr w:type="spellStart"/>
+            <w:r>
+              <w:rPr>
+                <w:rFonts w:asciiTheme="majorHAnsi" w:hAnsiTheme="majorHAnsi" w:cstheme="majorHAnsi"/>
+              </w:rPr>
+              <w:t>myTypeMap.GetValue</w:t>
+            </w:r>
+            <w:proofErr w:type="spellEnd"/>
+            <w:r>
+              <w:rPr>
+                <w:rFonts w:asciiTheme="majorHAnsi" w:hAnsiTheme="majorHAnsi" w:cstheme="majorHAnsi"/>
+              </w:rPr>
+              <w:t>&lt;double&gt;() &lt;&lt; std::</w:t>
+            </w:r>
+            <w:proofErr w:type="spellStart"/>
+            <w:r>
+              <w:rPr>
+                <w:rFonts w:asciiTheme="majorHAnsi" w:hAnsiTheme="majorHAnsi" w:cstheme="majorHAnsi"/>
+              </w:rPr>
+              <w:t>endl</w:t>
+            </w:r>
+            <w:proofErr w:type="spellEnd"/>
+            <w:r>
+              <w:rPr>
+                <w:rFonts w:asciiTheme="majorHAnsi" w:hAnsiTheme="majorHAnsi" w:cstheme="majorHAnsi"/>
+              </w:rPr>
+              <w:t xml:space="preserve">; // </w:t>
             </w:r>
             <w:r>
               <w:rPr>
@@ -1263,7 +1676,85 @@
               <w:rPr>
                 <w:rFonts w:asciiTheme="majorHAnsi" w:hAnsiTheme="majorHAnsi" w:cstheme="majorHAnsi"/>
               </w:rPr>
-              <w:t xml:space="preserve">    std::cout &lt;&lt; "Value for DataA: " &lt;&lt; myTypeMap.GetValue&lt;DataA&gt;().value &lt;&lt; std::endl; // </w:t>
+              <w:t xml:space="preserve">    </w:t>
+            </w:r>
+            <w:proofErr w:type="gramStart"/>
+            <w:r>
+              <w:rPr>
+                <w:rFonts w:asciiTheme="majorHAnsi" w:hAnsiTheme="majorHAnsi" w:cstheme="majorHAnsi"/>
+              </w:rPr>
+              <w:t>std::</w:t>
+            </w:r>
+            <w:proofErr w:type="spellStart"/>
+            <w:proofErr w:type="gramEnd"/>
+            <w:r>
+              <w:rPr>
+                <w:rFonts w:asciiTheme="majorHAnsi" w:hAnsiTheme="majorHAnsi" w:cstheme="majorHAnsi"/>
+              </w:rPr>
+              <w:t>cout</w:t>
+            </w:r>
+            <w:proofErr w:type="spellEnd"/>
+            <w:r>
+              <w:rPr>
+                <w:rFonts w:asciiTheme="majorHAnsi" w:hAnsiTheme="majorHAnsi" w:cstheme="majorHAnsi"/>
+              </w:rPr>
+              <w:t xml:space="preserve"> &lt;&lt; "Value for </w:t>
+            </w:r>
+            <w:proofErr w:type="spellStart"/>
+            <w:r>
+              <w:rPr>
+                <w:rFonts w:asciiTheme="majorHAnsi" w:hAnsiTheme="majorHAnsi" w:cstheme="majorHAnsi"/>
+              </w:rPr>
+              <w:t>DataA</w:t>
+            </w:r>
+            <w:proofErr w:type="spellEnd"/>
+            <w:r>
+              <w:rPr>
+                <w:rFonts w:asciiTheme="majorHAnsi" w:hAnsiTheme="majorHAnsi" w:cstheme="majorHAnsi"/>
+              </w:rPr>
+              <w:t xml:space="preserve">: " &lt;&lt; </w:t>
+            </w:r>
+            <w:proofErr w:type="spellStart"/>
+            <w:r>
+              <w:rPr>
+                <w:rFonts w:asciiTheme="majorHAnsi" w:hAnsiTheme="majorHAnsi" w:cstheme="majorHAnsi"/>
+              </w:rPr>
+              <w:t>myTypeMap.GetValue</w:t>
+            </w:r>
+            <w:proofErr w:type="spellEnd"/>
+            <w:r>
+              <w:rPr>
+                <w:rFonts w:asciiTheme="majorHAnsi" w:hAnsiTheme="majorHAnsi" w:cstheme="majorHAnsi"/>
+              </w:rPr>
+              <w:t>&lt;</w:t>
+            </w:r>
+            <w:proofErr w:type="spellStart"/>
+            <w:r>
+              <w:rPr>
+                <w:rFonts w:asciiTheme="majorHAnsi" w:hAnsiTheme="majorHAnsi" w:cstheme="majorHAnsi"/>
+              </w:rPr>
+              <w:t>DataA</w:t>
+            </w:r>
+            <w:proofErr w:type="spellEnd"/>
+            <w:r>
+              <w:rPr>
+                <w:rFonts w:asciiTheme="majorHAnsi" w:hAnsiTheme="majorHAnsi" w:cstheme="majorHAnsi"/>
+              </w:rPr>
+              <w:t>&gt;().value &lt;&lt; std::</w:t>
+            </w:r>
+            <w:proofErr w:type="spellStart"/>
+            <w:r>
+              <w:rPr>
+                <w:rFonts w:asciiTheme="majorHAnsi" w:hAnsiTheme="majorHAnsi" w:cstheme="majorHAnsi"/>
+              </w:rPr>
+              <w:t>endl</w:t>
+            </w:r>
+            <w:proofErr w:type="spellEnd"/>
+            <w:r>
+              <w:rPr>
+                <w:rFonts w:asciiTheme="majorHAnsi" w:hAnsiTheme="majorHAnsi" w:cstheme="majorHAnsi"/>
+              </w:rPr>
+              <w:t xml:space="preserve">; // </w:t>
             </w:r>
             <w:r>
               <w:rPr>
@@ -1276,7 +1767,21 @@
               <w:rPr>
                 <w:rFonts w:asciiTheme="majorHAnsi" w:hAnsiTheme="majorHAnsi" w:cstheme="majorHAnsi"/>
               </w:rPr>
-              <w:t>: Hello, TypeMap!</w:t>
+              <w:t xml:space="preserve">: Hello, </w:t>
+            </w:r>
+            <w:proofErr w:type="spellStart"/>
+            <w:r>
+              <w:rPr>
+                <w:rFonts w:asciiTheme="majorHAnsi" w:hAnsiTheme="majorHAnsi" w:cstheme="majorHAnsi"/>
+              </w:rPr>
+              <w:t>TypeMap</w:t>
+            </w:r>
+            <w:proofErr w:type="spellEnd"/>
+            <w:r>
+              <w:rPr>
+                <w:rFonts w:asciiTheme="majorHAnsi" w:hAnsiTheme="majorHAnsi" w:cstheme="majorHAnsi"/>
+              </w:rPr>
+              <w:t>!</w:t>
             </w:r>
           </w:p>
           <w:p>
@@ -1291,7 +1796,57 @@
               <w:rPr>
                 <w:rFonts w:asciiTheme="majorHAnsi" w:hAnsiTheme="majorHAnsi" w:cstheme="majorHAnsi"/>
               </w:rPr>
-              <w:t xml:space="preserve">    std::cout &lt;&lt; "Value for DataB: " &lt;&lt; myTypeMap.GetValue&lt;DataB&gt;().value &lt;&lt; std::endl; // </w:t>
+              <w:t xml:space="preserve">    </w:t>
+            </w:r>
+            <w:proofErr w:type="gramStart"/>
+            <w:r>
+              <w:rPr>
+                <w:rFonts w:asciiTheme="majorHAnsi" w:hAnsiTheme="majorHAnsi" w:cstheme="majorHAnsi"/>
+              </w:rPr>
+              <w:t>std::</w:t>
+            </w:r>
+            <w:proofErr w:type="spellStart"/>
+            <w:proofErr w:type="gramEnd"/>
+            <w:r>
+              <w:rPr>
+                <w:rFonts w:asciiTheme="majorHAnsi" w:hAnsiTheme="majorHAnsi" w:cstheme="majorHAnsi"/>
+              </w:rPr>
+              <w:t>cout</w:t>
+            </w:r>
+            <w:proofErr w:type="spellEnd"/>
+            <w:r>
+              <w:rPr>
+                <w:rFonts w:asciiTheme="majorHAnsi" w:hAnsiTheme="majorHAnsi" w:cstheme="majorHAnsi"/>
+              </w:rPr>
+              <w:t xml:space="preserve"> &lt;&lt; "Value for DataB: " &lt;&lt; </w:t>
+            </w:r>
+            <w:proofErr w:type="spellStart"/>
+            <w:r>
+              <w:rPr>
+                <w:rFonts w:asciiTheme="majorHAnsi" w:hAnsiTheme="majorHAnsi" w:cstheme="majorHAnsi"/>
+              </w:rPr>
+              <w:t>myTypeMap.GetValue</w:t>
+            </w:r>
+            <w:proofErr w:type="spellEnd"/>
+            <w:r>
+              <w:rPr>
+                <w:rFonts w:asciiTheme="majorHAnsi" w:hAnsiTheme="majorHAnsi" w:cstheme="majorHAnsi"/>
+              </w:rPr>
+              <w:t>&lt;DataB&gt;().value &lt;&lt; std::</w:t>
+            </w:r>
+            <w:proofErr w:type="spellStart"/>
+            <w:r>
+              <w:rPr>
+                <w:rFonts w:asciiTheme="majorHAnsi" w:hAnsiTheme="majorHAnsi" w:cstheme="majorHAnsi"/>
+              </w:rPr>
+              <w:t>endl</w:t>
+            </w:r>
+            <w:proofErr w:type="spellEnd"/>
+            <w:r>
+              <w:rPr>
+                <w:rFonts w:asciiTheme="majorHAnsi" w:hAnsiTheme="majorHAnsi" w:cstheme="majorHAnsi"/>
+              </w:rPr>
+              <w:t xml:space="preserve">; // </w:t>
             </w:r>
             <w:r>
               <w:rPr>
@@ -1367,7 +1922,85 @@
               <w:rPr>
                 <w:rFonts w:asciiTheme="majorHAnsi" w:hAnsiTheme="majorHAnsi" w:cstheme="majorHAnsi"/>
               </w:rPr>
-              <w:t xml:space="preserve">    std::cout &lt;&lt; "Contains int? " &lt;&lt; (myTypeMap.Contains&lt;int&gt;() ? "Yes" : "No") &lt;&lt; std::endl; // </w:t>
+              <w:t xml:space="preserve">    </w:t>
+            </w:r>
+            <w:proofErr w:type="gramStart"/>
+            <w:r>
+              <w:rPr>
+                <w:rFonts w:asciiTheme="majorHAnsi" w:hAnsiTheme="majorHAnsi" w:cstheme="majorHAnsi"/>
+              </w:rPr>
+              <w:t>std::</w:t>
+            </w:r>
+            <w:proofErr w:type="spellStart"/>
+            <w:proofErr w:type="gramEnd"/>
+            <w:r>
+              <w:rPr>
+                <w:rFonts w:asciiTheme="majorHAnsi" w:hAnsiTheme="majorHAnsi" w:cstheme="majorHAnsi"/>
+              </w:rPr>
+              <w:t>cout</w:t>
+            </w:r>
+            <w:proofErr w:type="spellEnd"/>
+            <w:r>
+              <w:rPr>
+                <w:rFonts w:asciiTheme="majorHAnsi" w:hAnsiTheme="majorHAnsi" w:cstheme="majorHAnsi"/>
+              </w:rPr>
+              <w:t xml:space="preserve"> &lt;&lt; "Contains int? " &lt;&lt; (</w:t>
+            </w:r>
+            <w:proofErr w:type="spellStart"/>
+            <w:r>
+              <w:rPr>
+                <w:rFonts w:asciiTheme="majorHAnsi" w:hAnsiTheme="majorHAnsi" w:cstheme="majorHAnsi"/>
+              </w:rPr>
+              <w:t>myTypeMap.Contains</w:t>
+            </w:r>
+            <w:proofErr w:type="spellEnd"/>
+            <w:r>
+              <w:rPr>
+                <w:rFonts w:asciiTheme="majorHAnsi" w:hAnsiTheme="majorHAnsi" w:cstheme="majorHAnsi"/>
+              </w:rPr>
+              <w:t>&lt;int</w:t>
+            </w:r>
+            <w:proofErr w:type="gramStart"/>
+            <w:r>
+              <w:rPr>
+                <w:rFonts w:asciiTheme="majorHAnsi" w:hAnsiTheme="majorHAnsi" w:cstheme="majorHAnsi"/>
+              </w:rPr>
+              <w:t>&gt;(</w:t>
+            </w:r>
+            <w:proofErr w:type="gramEnd"/>
+            <w:r>
+              <w:rPr>
+                <w:rFonts w:asciiTheme="majorHAnsi" w:hAnsiTheme="majorHAnsi" w:cstheme="majorHAnsi"/>
+              </w:rPr>
+              <w:t>) ? "Yes</w:t>
+            </w:r>
+            <w:proofErr w:type="gramStart"/>
+            <w:r>
+              <w:rPr>
+                <w:rFonts w:asciiTheme="majorHAnsi" w:hAnsiTheme="majorHAnsi" w:cstheme="majorHAnsi"/>
+              </w:rPr>
+              <w:t>" :</w:t>
+            </w:r>
+            <w:proofErr w:type="gramEnd"/>
+            <w:r>
+              <w:rPr>
+                <w:rFonts w:asciiTheme="majorHAnsi" w:hAnsiTheme="majorHAnsi" w:cstheme="majorHAnsi"/>
+              </w:rPr>
+              <w:t xml:space="preserve"> "No") &lt;&lt; std::</w:t>
+            </w:r>
+            <w:proofErr w:type="spellStart"/>
+            <w:r>
+              <w:rPr>
+                <w:rFonts w:asciiTheme="majorHAnsi" w:hAnsiTheme="majorHAnsi" w:cstheme="majorHAnsi"/>
+              </w:rPr>
+              <w:t>endl</w:t>
+            </w:r>
+            <w:proofErr w:type="spellEnd"/>
+            <w:r>
+              <w:rPr>
+                <w:rFonts w:asciiTheme="majorHAnsi" w:hAnsiTheme="majorHAnsi" w:cstheme="majorHAnsi"/>
+              </w:rPr>
+              <w:t xml:space="preserve">; // </w:t>
             </w:r>
             <w:r>
               <w:rPr>
@@ -1430,7 +2063,35 @@
               <w:rPr>
                 <w:rFonts w:asciiTheme="majorHAnsi" w:hAnsiTheme="majorHAnsi" w:cstheme="majorHAnsi"/>
               </w:rPr>
-              <w:t xml:space="preserve">    myTypeMap.RemoveValue&lt;double&gt;();</w:t>
+              <w:t xml:space="preserve">    </w:t>
+            </w:r>
+            <w:proofErr w:type="spellStart"/>
+            <w:r>
+              <w:rPr>
+                <w:rFonts w:asciiTheme="majorHAnsi" w:hAnsiTheme="majorHAnsi" w:cstheme="majorHAnsi"/>
+              </w:rPr>
+              <w:t>myTypeMap.RemoveValue</w:t>
+            </w:r>
+            <w:proofErr w:type="spellEnd"/>
+            <w:r>
+              <w:rPr>
+                <w:rFonts w:asciiTheme="majorHAnsi" w:hAnsiTheme="majorHAnsi" w:cstheme="majorHAnsi"/>
+              </w:rPr>
+              <w:t>&lt;double</w:t>
+            </w:r>
+            <w:proofErr w:type="gramStart"/>
+            <w:r>
+              <w:rPr>
+                <w:rFonts w:asciiTheme="majorHAnsi" w:hAnsiTheme="majorHAnsi" w:cstheme="majorHAnsi"/>
+              </w:rPr>
+              <w:t>&gt;(</w:t>
+            </w:r>
+            <w:proofErr w:type="gramEnd"/>
+            <w:r>
+              <w:rPr>
+                <w:rFonts w:asciiTheme="majorHAnsi" w:hAnsiTheme="majorHAnsi" w:cstheme="majorHAnsi"/>
+              </w:rPr>
+              <w:t>);</w:t>
             </w:r>
           </w:p>
           <w:p>
@@ -1506,7 +2167,57 @@
               <w:rPr>
                 <w:rFonts w:asciiTheme="majorHAnsi" w:hAnsiTheme="majorHAnsi" w:cstheme="majorHAnsi"/>
               </w:rPr>
-              <w:t xml:space="preserve">    std::cout &lt;&lt; "Value for double after removal: " &lt;&lt; myTypeMap.GetValue&lt;double&gt;() &lt;&lt; std::endl; // </w:t>
+              <w:t xml:space="preserve">    </w:t>
+            </w:r>
+            <w:proofErr w:type="gramStart"/>
+            <w:r>
+              <w:rPr>
+                <w:rFonts w:asciiTheme="majorHAnsi" w:hAnsiTheme="majorHAnsi" w:cstheme="majorHAnsi"/>
+              </w:rPr>
+              <w:t>std::</w:t>
+            </w:r>
+            <w:proofErr w:type="spellStart"/>
+            <w:proofErr w:type="gramEnd"/>
+            <w:r>
+              <w:rPr>
+                <w:rFonts w:asciiTheme="majorHAnsi" w:hAnsiTheme="majorHAnsi" w:cstheme="majorHAnsi"/>
+              </w:rPr>
+              <w:t>cout</w:t>
+            </w:r>
+            <w:proofErr w:type="spellEnd"/>
+            <w:r>
+              <w:rPr>
+                <w:rFonts w:asciiTheme="majorHAnsi" w:hAnsiTheme="majorHAnsi" w:cstheme="majorHAnsi"/>
+              </w:rPr>
+              <w:t xml:space="preserve"> &lt;&lt; "Value for double after removal: " &lt;&lt; </w:t>
+            </w:r>
+            <w:proofErr w:type="spellStart"/>
+            <w:r>
+              <w:rPr>
+                <w:rFonts w:asciiTheme="majorHAnsi" w:hAnsiTheme="majorHAnsi" w:cstheme="majorHAnsi"/>
+              </w:rPr>
+              <w:t>myTypeMap.GetValue</w:t>
+            </w:r>
+            <w:proofErr w:type="spellEnd"/>
+            <w:r>
+              <w:rPr>
+                <w:rFonts w:asciiTheme="majorHAnsi" w:hAnsiTheme="majorHAnsi" w:cstheme="majorHAnsi"/>
+              </w:rPr>
+              <w:t>&lt;double&gt;() &lt;&lt; std::</w:t>
+            </w:r>
+            <w:proofErr w:type="spellStart"/>
+            <w:r>
+              <w:rPr>
+                <w:rFonts w:asciiTheme="majorHAnsi" w:hAnsiTheme="majorHAnsi" w:cstheme="majorHAnsi"/>
+              </w:rPr>
+              <w:t>endl</w:t>
+            </w:r>
+            <w:proofErr w:type="spellEnd"/>
+            <w:r>
+              <w:rPr>
+                <w:rFonts w:asciiTheme="majorHAnsi" w:hAnsiTheme="majorHAnsi" w:cstheme="majorHAnsi"/>
+              </w:rPr>
+              <w:t xml:space="preserve">; // </w:t>
             </w:r>
             <w:r>
               <w:rPr>
@@ -1563,12 +2274,21 @@
               </w:rPr>
               <w:t xml:space="preserve">    </w:t>
             </w:r>
+            <w:proofErr w:type="spellStart"/>
             <w:r>
               <w:rPr>
                 <w:rFonts w:asciiTheme="majorHAnsi" w:hAnsiTheme="majorHAnsi" w:cstheme="majorHAnsi"/>
                 <w:lang w:val="ru-RU"/>
               </w:rPr>
-              <w:t>return 0;</w:t>
+              <w:t>return</w:t>
+            </w:r>
+            <w:proofErr w:type="spellEnd"/>
+            <w:r>
+              <w:rPr>
+                <w:rFonts w:asciiTheme="majorHAnsi" w:hAnsiTheme="majorHAnsi" w:cstheme="majorHAnsi"/>
+                <w:lang w:val="ru-RU"/>
+              </w:rPr>
+              <w:t xml:space="preserve"> 0;</w:t>
             </w:r>
           </w:p>
           <w:p>
@@ -1627,9 +2347,11 @@
         <w:lastRenderedPageBreak/>
         <w:t xml:space="preserve">Операторные </w:t>
       </w:r>
+      <w:proofErr w:type="spellStart"/>
       <w:r>
         <w:t>MixIn</w:t>
       </w:r>
+      <w:proofErr w:type="spellEnd"/>
     </w:p>
     <w:p>
       <w:pPr>
@@ -1649,9 +2371,11 @@
         </w:rPr>
         <w:t xml:space="preserve">Реализуете </w:t>
       </w:r>
+      <w:proofErr w:type="spellStart"/>
       <w:r>
         <w:t>MixIn</w:t>
       </w:r>
+      <w:proofErr w:type="spellEnd"/>
       <w:r>
         <w:rPr>
           <w:lang w:val="ru-RU"/>
@@ -1758,7 +2482,21 @@
         <w:rPr>
           <w:lang w:val="ru-RU"/>
         </w:rPr>
-        <w:t>, &lt;=, &gt;=, ==, !=).</w:t>
+        <w:t>, &lt;=</w:t>
+      </w:r>
+      <w:proofErr w:type="gramStart"/>
+      <w:r>
+        <w:rPr>
+          <w:lang w:val="ru-RU"/>
+        </w:rPr>
+        <w:t>, &gt;</w:t>
+      </w:r>
+      <w:proofErr w:type="gramEnd"/>
+      <w:r>
+        <w:rPr>
+          <w:lang w:val="ru-RU"/>
+        </w:rPr>
+        <w:t>=, ==, !=).</w:t>
       </w:r>
     </w:p>
     <w:p>
@@ -1779,9 +2517,11 @@
         </w:rPr>
         <w:t xml:space="preserve">Реализуйте </w:t>
       </w:r>
+      <w:proofErr w:type="spellStart"/>
       <w:r>
         <w:t>MixIn</w:t>
       </w:r>
+      <w:proofErr w:type="spellEnd"/>
       <w:r>
         <w:rPr>
           <w:lang w:val="ru-RU"/>
@@ -1818,9 +2558,11 @@
         </w:rPr>
         <w:t xml:space="preserve">Далее приведен пример использования созданных </w:t>
       </w:r>
+      <w:proofErr w:type="spellStart"/>
       <w:r>
         <w:t>MixIn</w:t>
       </w:r>
+      <w:proofErr w:type="spellEnd"/>
       <w:r>
         <w:rPr>
           <w:lang w:val="ru-RU"/>
@@ -1855,7 +2597,21 @@
               <w:rPr>
                 <w:rFonts w:asciiTheme="majorHAnsi" w:hAnsiTheme="majorHAnsi" w:cstheme="majorHAnsi"/>
               </w:rPr>
-              <w:t>class Number: public less_than_comparable&lt;Number&gt;, public counter&lt;Number&gt; {</w:t>
+              <w:t xml:space="preserve">class Number: public </w:t>
+            </w:r>
+            <w:proofErr w:type="spellStart"/>
+            <w:r>
+              <w:rPr>
+                <w:rFonts w:asciiTheme="majorHAnsi" w:hAnsiTheme="majorHAnsi" w:cstheme="majorHAnsi"/>
+              </w:rPr>
+              <w:t>less_than_comparable</w:t>
+            </w:r>
+            <w:proofErr w:type="spellEnd"/>
+            <w:r>
+              <w:rPr>
+                <w:rFonts w:asciiTheme="majorHAnsi" w:hAnsiTheme="majorHAnsi" w:cstheme="majorHAnsi"/>
+              </w:rPr>
+              <w:t>&lt;Number&gt;, public counter&lt;Number&gt; {</w:t>
             </w:r>
           </w:p>
           <w:p>
@@ -1885,7 +2641,35 @@
               <w:rPr>
                 <w:rFonts w:asciiTheme="majorHAnsi" w:hAnsiTheme="majorHAnsi" w:cstheme="majorHAnsi"/>
               </w:rPr>
-              <w:t xml:space="preserve">    Number(int value): m_value{value} {}</w:t>
+              <w:t xml:space="preserve">    </w:t>
+            </w:r>
+            <w:proofErr w:type="gramStart"/>
+            <w:r>
+              <w:rPr>
+                <w:rFonts w:asciiTheme="majorHAnsi" w:hAnsiTheme="majorHAnsi" w:cstheme="majorHAnsi"/>
+              </w:rPr>
+              <w:t>Number(</w:t>
+            </w:r>
+            <w:proofErr w:type="gramEnd"/>
+            <w:r>
+              <w:rPr>
+                <w:rFonts w:asciiTheme="majorHAnsi" w:hAnsiTheme="majorHAnsi" w:cstheme="majorHAnsi"/>
+              </w:rPr>
+              <w:t xml:space="preserve">int value): </w:t>
+            </w:r>
+            <w:proofErr w:type="spellStart"/>
+            <w:r>
+              <w:rPr>
+                <w:rFonts w:asciiTheme="majorHAnsi" w:hAnsiTheme="majorHAnsi" w:cstheme="majorHAnsi"/>
+              </w:rPr>
+              <w:t>m_value</w:t>
+            </w:r>
+            <w:proofErr w:type="spellEnd"/>
+            <w:r>
+              <w:rPr>
+                <w:rFonts w:asciiTheme="majorHAnsi" w:hAnsiTheme="majorHAnsi" w:cstheme="majorHAnsi"/>
+              </w:rPr>
+              <w:t>{value} {}</w:t>
             </w:r>
           </w:p>
           <w:p>
@@ -1909,7 +2693,35 @@
               <w:rPr>
                 <w:rFonts w:asciiTheme="majorHAnsi" w:hAnsiTheme="majorHAnsi" w:cstheme="majorHAnsi"/>
               </w:rPr>
-              <w:t xml:space="preserve">    int value() const { return m_value; }</w:t>
+              <w:t xml:space="preserve">    int </w:t>
+            </w:r>
+            <w:proofErr w:type="gramStart"/>
+            <w:r>
+              <w:rPr>
+                <w:rFonts w:asciiTheme="majorHAnsi" w:hAnsiTheme="majorHAnsi" w:cstheme="majorHAnsi"/>
+              </w:rPr>
+              <w:t>value(</w:t>
+            </w:r>
+            <w:proofErr w:type="gramEnd"/>
+            <w:r>
+              <w:rPr>
+                <w:rFonts w:asciiTheme="majorHAnsi" w:hAnsiTheme="majorHAnsi" w:cstheme="majorHAnsi"/>
+              </w:rPr>
+              <w:t xml:space="preserve">) const { return </w:t>
+            </w:r>
+            <w:proofErr w:type="spellStart"/>
+            <w:r>
+              <w:rPr>
+                <w:rFonts w:asciiTheme="majorHAnsi" w:hAnsiTheme="majorHAnsi" w:cstheme="majorHAnsi"/>
+              </w:rPr>
+              <w:t>m_value</w:t>
+            </w:r>
+            <w:proofErr w:type="spellEnd"/>
+            <w:r>
+              <w:rPr>
+                <w:rFonts w:asciiTheme="majorHAnsi" w:hAnsiTheme="majorHAnsi" w:cstheme="majorHAnsi"/>
+              </w:rPr>
+              <w:t>; }</w:t>
             </w:r>
           </w:p>
           <w:p>
@@ -1933,7 +2745,21 @@
               <w:rPr>
                 <w:rFonts w:asciiTheme="majorHAnsi" w:hAnsiTheme="majorHAnsi" w:cstheme="majorHAnsi"/>
               </w:rPr>
-              <w:t xml:space="preserve">    bool operator&lt;(Number const&amp; other) const {</w:t>
+              <w:t xml:space="preserve">    bool operator</w:t>
+            </w:r>
+            <w:proofErr w:type="gramStart"/>
+            <w:r>
+              <w:rPr>
+                <w:rFonts w:asciiTheme="majorHAnsi" w:hAnsiTheme="majorHAnsi" w:cstheme="majorHAnsi"/>
+              </w:rPr>
+              <w:t>&lt;(</w:t>
+            </w:r>
+            <w:proofErr w:type="gramEnd"/>
+            <w:r>
+              <w:rPr>
+                <w:rFonts w:asciiTheme="majorHAnsi" w:hAnsiTheme="majorHAnsi" w:cstheme="majorHAnsi"/>
+              </w:rPr>
+              <w:t>Number const&amp; other) const {</w:t>
             </w:r>
           </w:p>
           <w:p>
@@ -1948,7 +2774,35 @@
               <w:rPr>
                 <w:rFonts w:asciiTheme="majorHAnsi" w:hAnsiTheme="majorHAnsi" w:cstheme="majorHAnsi"/>
               </w:rPr>
-              <w:t xml:space="preserve">        return m_value &lt; other.m_value;</w:t>
+              <w:t xml:space="preserve">        return </w:t>
+            </w:r>
+            <w:proofErr w:type="spellStart"/>
+            <w:r>
+              <w:rPr>
+                <w:rFonts w:asciiTheme="majorHAnsi" w:hAnsiTheme="majorHAnsi" w:cstheme="majorHAnsi"/>
+              </w:rPr>
+              <w:t>m_value</w:t>
+            </w:r>
+            <w:proofErr w:type="spellEnd"/>
+            <w:r>
+              <w:rPr>
+                <w:rFonts w:asciiTheme="majorHAnsi" w:hAnsiTheme="majorHAnsi" w:cstheme="majorHAnsi"/>
+              </w:rPr>
+              <w:t xml:space="preserve"> &lt; </w:t>
+            </w:r>
+            <w:proofErr w:type="spellStart"/>
+            <w:r>
+              <w:rPr>
+                <w:rFonts w:asciiTheme="majorHAnsi" w:hAnsiTheme="majorHAnsi" w:cstheme="majorHAnsi"/>
+              </w:rPr>
+              <w:t>other.m_value</w:t>
+            </w:r>
+            <w:proofErr w:type="spellEnd"/>
+            <w:r>
+              <w:rPr>
+                <w:rFonts w:asciiTheme="majorHAnsi" w:hAnsiTheme="majorHAnsi" w:cstheme="majorHAnsi"/>
+              </w:rPr>
+              <w:t>;</w:t>
             </w:r>
           </w:p>
           <w:p>
@@ -2002,7 +2856,21 @@
               <w:rPr>
                 <w:rFonts w:asciiTheme="majorHAnsi" w:hAnsiTheme="majorHAnsi" w:cstheme="majorHAnsi"/>
               </w:rPr>
-              <w:t xml:space="preserve">    int m_value;</w:t>
+              <w:t xml:space="preserve">    int </w:t>
+            </w:r>
+            <w:proofErr w:type="spellStart"/>
+            <w:r>
+              <w:rPr>
+                <w:rFonts w:asciiTheme="majorHAnsi" w:hAnsiTheme="majorHAnsi" w:cstheme="majorHAnsi"/>
+              </w:rPr>
+              <w:t>m_value</w:t>
+            </w:r>
+            <w:proofErr w:type="spellEnd"/>
+            <w:r>
+              <w:rPr>
+                <w:rFonts w:asciiTheme="majorHAnsi" w:hAnsiTheme="majorHAnsi" w:cstheme="majorHAnsi"/>
+              </w:rPr>
+              <w:t>;</w:t>
             </w:r>
           </w:p>
           <w:p>
@@ -2087,7 +2955,21 @@
                 <w:rFonts w:asciiTheme="majorHAnsi" w:hAnsiTheme="majorHAnsi" w:cstheme="majorHAnsi"/>
               </w:rPr>
               <w:lastRenderedPageBreak/>
-              <w:t>int main()</w:t>
+              <w:t xml:space="preserve">int </w:t>
+            </w:r>
+            <w:proofErr w:type="gramStart"/>
+            <w:r>
+              <w:rPr>
+                <w:rFonts w:asciiTheme="majorHAnsi" w:hAnsiTheme="majorHAnsi" w:cstheme="majorHAnsi"/>
+              </w:rPr>
+              <w:t>main(</w:t>
+            </w:r>
+            <w:proofErr w:type="gramEnd"/>
+            <w:r>
+              <w:rPr>
+                <w:rFonts w:asciiTheme="majorHAnsi" w:hAnsiTheme="majorHAnsi" w:cstheme="majorHAnsi"/>
+              </w:rPr>
+              <w:t>)</w:t>
             </w:r>
           </w:p>
           <w:p>
@@ -2117,7 +2999,21 @@
               <w:rPr>
                 <w:rFonts w:asciiTheme="majorHAnsi" w:hAnsiTheme="majorHAnsi" w:cstheme="majorHAnsi"/>
               </w:rPr>
-              <w:t xml:space="preserve">    Number one{1};</w:t>
+              <w:t xml:space="preserve">    Number </w:t>
+            </w:r>
+            <w:proofErr w:type="gramStart"/>
+            <w:r>
+              <w:rPr>
+                <w:rFonts w:asciiTheme="majorHAnsi" w:hAnsiTheme="majorHAnsi" w:cstheme="majorHAnsi"/>
+              </w:rPr>
+              <w:t>one{</w:t>
+            </w:r>
+            <w:proofErr w:type="gramEnd"/>
+            <w:r>
+              <w:rPr>
+                <w:rFonts w:asciiTheme="majorHAnsi" w:hAnsiTheme="majorHAnsi" w:cstheme="majorHAnsi"/>
+              </w:rPr>
+              <w:t>1};</w:t>
             </w:r>
           </w:p>
           <w:p>
@@ -2132,7 +3028,21 @@
               <w:rPr>
                 <w:rFonts w:asciiTheme="majorHAnsi" w:hAnsiTheme="majorHAnsi" w:cstheme="majorHAnsi"/>
               </w:rPr>
-              <w:t xml:space="preserve">    Number two{2};</w:t>
+              <w:t xml:space="preserve">    Number </w:t>
+            </w:r>
+            <w:proofErr w:type="gramStart"/>
+            <w:r>
+              <w:rPr>
+                <w:rFonts w:asciiTheme="majorHAnsi" w:hAnsiTheme="majorHAnsi" w:cstheme="majorHAnsi"/>
+              </w:rPr>
+              <w:t>two{</w:t>
+            </w:r>
+            <w:proofErr w:type="gramEnd"/>
+            <w:r>
+              <w:rPr>
+                <w:rFonts w:asciiTheme="majorHAnsi" w:hAnsiTheme="majorHAnsi" w:cstheme="majorHAnsi"/>
+              </w:rPr>
+              <w:t>2};</w:t>
             </w:r>
           </w:p>
           <w:p>
@@ -2147,7 +3057,21 @@
               <w:rPr>
                 <w:rFonts w:asciiTheme="majorHAnsi" w:hAnsiTheme="majorHAnsi" w:cstheme="majorHAnsi"/>
               </w:rPr>
-              <w:t xml:space="preserve">    Number three{3};</w:t>
+              <w:t xml:space="preserve">    Number </w:t>
+            </w:r>
+            <w:proofErr w:type="gramStart"/>
+            <w:r>
+              <w:rPr>
+                <w:rFonts w:asciiTheme="majorHAnsi" w:hAnsiTheme="majorHAnsi" w:cstheme="majorHAnsi"/>
+              </w:rPr>
+              <w:t>three{</w:t>
+            </w:r>
+            <w:proofErr w:type="gramEnd"/>
+            <w:r>
+              <w:rPr>
+                <w:rFonts w:asciiTheme="majorHAnsi" w:hAnsiTheme="majorHAnsi" w:cstheme="majorHAnsi"/>
+              </w:rPr>
+              <w:t>3};</w:t>
             </w:r>
           </w:p>
           <w:p>
@@ -2162,7 +3086,21 @@
               <w:rPr>
                 <w:rFonts w:asciiTheme="majorHAnsi" w:hAnsiTheme="majorHAnsi" w:cstheme="majorHAnsi"/>
               </w:rPr>
-              <w:t xml:space="preserve">    Number four{4};</w:t>
+              <w:t xml:space="preserve">    Number </w:t>
+            </w:r>
+            <w:proofErr w:type="gramStart"/>
+            <w:r>
+              <w:rPr>
+                <w:rFonts w:asciiTheme="majorHAnsi" w:hAnsiTheme="majorHAnsi" w:cstheme="majorHAnsi"/>
+              </w:rPr>
+              <w:t>four{</w:t>
+            </w:r>
+            <w:proofErr w:type="gramEnd"/>
+            <w:r>
+              <w:rPr>
+                <w:rFonts w:asciiTheme="majorHAnsi" w:hAnsiTheme="majorHAnsi" w:cstheme="majorHAnsi"/>
+              </w:rPr>
+              <w:t>4};</w:t>
             </w:r>
           </w:p>
           <w:p>
@@ -2177,7 +3115,21 @@
               <w:rPr>
                 <w:rFonts w:asciiTheme="majorHAnsi" w:hAnsiTheme="majorHAnsi" w:cstheme="majorHAnsi"/>
               </w:rPr>
-              <w:t xml:space="preserve">    assert(one &gt;= one);</w:t>
+              <w:t xml:space="preserve">    </w:t>
+            </w:r>
+            <w:proofErr w:type="gramStart"/>
+            <w:r>
+              <w:rPr>
+                <w:rFonts w:asciiTheme="majorHAnsi" w:hAnsiTheme="majorHAnsi" w:cstheme="majorHAnsi"/>
+              </w:rPr>
+              <w:t>assert(</w:t>
+            </w:r>
+            <w:proofErr w:type="gramEnd"/>
+            <w:r>
+              <w:rPr>
+                <w:rFonts w:asciiTheme="majorHAnsi" w:hAnsiTheme="majorHAnsi" w:cstheme="majorHAnsi"/>
+              </w:rPr>
+              <w:t>one &gt;= one);</w:t>
             </w:r>
           </w:p>
           <w:p>
@@ -2192,7 +3144,21 @@
               <w:rPr>
                 <w:rFonts w:asciiTheme="majorHAnsi" w:hAnsiTheme="majorHAnsi" w:cstheme="majorHAnsi"/>
               </w:rPr>
-              <w:t xml:space="preserve">    assert(three &lt;= four);</w:t>
+              <w:t xml:space="preserve">    </w:t>
+            </w:r>
+            <w:proofErr w:type="gramStart"/>
+            <w:r>
+              <w:rPr>
+                <w:rFonts w:asciiTheme="majorHAnsi" w:hAnsiTheme="majorHAnsi" w:cstheme="majorHAnsi"/>
+              </w:rPr>
+              <w:t>assert(</w:t>
+            </w:r>
+            <w:proofErr w:type="gramEnd"/>
+            <w:r>
+              <w:rPr>
+                <w:rFonts w:asciiTheme="majorHAnsi" w:hAnsiTheme="majorHAnsi" w:cstheme="majorHAnsi"/>
+              </w:rPr>
+              <w:t>three &lt;= four);</w:t>
             </w:r>
           </w:p>
           <w:p>
@@ -2207,7 +3173,21 @@
               <w:rPr>
                 <w:rFonts w:asciiTheme="majorHAnsi" w:hAnsiTheme="majorHAnsi" w:cstheme="majorHAnsi"/>
               </w:rPr>
-              <w:t xml:space="preserve">    assert(two == two);</w:t>
+              <w:t xml:space="preserve">    </w:t>
+            </w:r>
+            <w:proofErr w:type="gramStart"/>
+            <w:r>
+              <w:rPr>
+                <w:rFonts w:asciiTheme="majorHAnsi" w:hAnsiTheme="majorHAnsi" w:cstheme="majorHAnsi"/>
+              </w:rPr>
+              <w:t>assert(</w:t>
+            </w:r>
+            <w:proofErr w:type="gramEnd"/>
+            <w:r>
+              <w:rPr>
+                <w:rFonts w:asciiTheme="majorHAnsi" w:hAnsiTheme="majorHAnsi" w:cstheme="majorHAnsi"/>
+              </w:rPr>
+              <w:t>two == two);</w:t>
             </w:r>
           </w:p>
           <w:p>
@@ -2222,7 +3202,21 @@
               <w:rPr>
                 <w:rFonts w:asciiTheme="majorHAnsi" w:hAnsiTheme="majorHAnsi" w:cstheme="majorHAnsi"/>
               </w:rPr>
-              <w:t xml:space="preserve">    assert(three &gt; two);</w:t>
+              <w:t xml:space="preserve">    </w:t>
+            </w:r>
+            <w:proofErr w:type="gramStart"/>
+            <w:r>
+              <w:rPr>
+                <w:rFonts w:asciiTheme="majorHAnsi" w:hAnsiTheme="majorHAnsi" w:cstheme="majorHAnsi"/>
+              </w:rPr>
+              <w:t>assert(</w:t>
+            </w:r>
+            <w:proofErr w:type="gramEnd"/>
+            <w:r>
+              <w:rPr>
+                <w:rFonts w:asciiTheme="majorHAnsi" w:hAnsiTheme="majorHAnsi" w:cstheme="majorHAnsi"/>
+              </w:rPr>
+              <w:t>three &gt; two);</w:t>
             </w:r>
           </w:p>
           <w:p>
@@ -2237,7 +3231,21 @@
               <w:rPr>
                 <w:rFonts w:asciiTheme="majorHAnsi" w:hAnsiTheme="majorHAnsi" w:cstheme="majorHAnsi"/>
               </w:rPr>
-              <w:t xml:space="preserve">    assert(one &lt; two);</w:t>
+              <w:t xml:space="preserve">    </w:t>
+            </w:r>
+            <w:proofErr w:type="gramStart"/>
+            <w:r>
+              <w:rPr>
+                <w:rFonts w:asciiTheme="majorHAnsi" w:hAnsiTheme="majorHAnsi" w:cstheme="majorHAnsi"/>
+              </w:rPr>
+              <w:t>assert(</w:t>
+            </w:r>
+            <w:proofErr w:type="gramEnd"/>
+            <w:r>
+              <w:rPr>
+                <w:rFonts w:asciiTheme="majorHAnsi" w:hAnsiTheme="majorHAnsi" w:cstheme="majorHAnsi"/>
+              </w:rPr>
+              <w:t>one &lt; two);</w:t>
             </w:r>
           </w:p>
           <w:p>
@@ -2254,11 +3262,41 @@
               </w:rPr>
               <w:t xml:space="preserve">    </w:t>
             </w:r>
-            <w:r>
-              <w:rPr>
-                <w:rFonts w:asciiTheme="majorHAnsi" w:hAnsiTheme="majorHAnsi" w:cstheme="majorHAnsi"/>
-              </w:rPr>
-              <w:t>std::cout &lt;&lt; "Count: " &lt;&lt; counter&lt;Number&gt;::count() &lt;&lt; std::endl;</w:t>
+            <w:proofErr w:type="gramStart"/>
+            <w:r>
+              <w:rPr>
+                <w:rFonts w:asciiTheme="majorHAnsi" w:hAnsiTheme="majorHAnsi" w:cstheme="majorHAnsi"/>
+              </w:rPr>
+              <w:t>std::</w:t>
+            </w:r>
+            <w:proofErr w:type="spellStart"/>
+            <w:proofErr w:type="gramEnd"/>
+            <w:r>
+              <w:rPr>
+                <w:rFonts w:asciiTheme="majorHAnsi" w:hAnsiTheme="majorHAnsi" w:cstheme="majorHAnsi"/>
+              </w:rPr>
+              <w:t>cout</w:t>
+            </w:r>
+            <w:proofErr w:type="spellEnd"/>
+            <w:r>
+              <w:rPr>
+                <w:rFonts w:asciiTheme="majorHAnsi" w:hAnsiTheme="majorHAnsi" w:cstheme="majorHAnsi"/>
+              </w:rPr>
+              <w:t xml:space="preserve"> &lt;&lt; "Count: " &lt;&lt; counter&lt;Number&gt;::count() &lt;&lt; std::</w:t>
+            </w:r>
+            <w:proofErr w:type="spellStart"/>
+            <w:r>
+              <w:rPr>
+                <w:rFonts w:asciiTheme="majorHAnsi" w:hAnsiTheme="majorHAnsi" w:cstheme="majorHAnsi"/>
+              </w:rPr>
+              <w:t>endl</w:t>
+            </w:r>
+            <w:proofErr w:type="spellEnd"/>
+            <w:r>
+              <w:rPr>
+                <w:rFonts w:asciiTheme="majorHAnsi" w:hAnsiTheme="majorHAnsi" w:cstheme="majorHAnsi"/>
+              </w:rPr>
+              <w:t>;</w:t>
             </w:r>
           </w:p>
           <w:p>
@@ -2348,8 +3386,21 @@
       </w:r>
     </w:p>
     <w:p>
-      <w:r>
-        <w:t xml:space="preserve">Пример использования: </w:t>
+      <w:proofErr w:type="spellStart"/>
+      <w:r>
+        <w:t>Пример</w:t>
+      </w:r>
+      <w:proofErr w:type="spellEnd"/>
+      <w:r>
+        <w:t xml:space="preserve"> </w:t>
+      </w:r>
+      <w:proofErr w:type="spellStart"/>
+      <w:r>
+        <w:t>использования</w:t>
+      </w:r>
+      <w:proofErr w:type="spellEnd"/>
+      <w:r>
+        <w:t xml:space="preserve">: </w:t>
       </w:r>
     </w:p>
     <w:tbl>
@@ -2376,7 +3427,21 @@
               <w:rPr>
                 <w:rFonts w:asciiTheme="majorHAnsi" w:hAnsiTheme="majorHAnsi" w:cstheme="majorHAnsi"/>
               </w:rPr>
-              <w:t xml:space="preserve">#include “log.h” </w:t>
+              <w:t>#include “</w:t>
+            </w:r>
+            <w:proofErr w:type="spellStart"/>
+            <w:r>
+              <w:rPr>
+                <w:rFonts w:asciiTheme="majorHAnsi" w:hAnsiTheme="majorHAnsi" w:cstheme="majorHAnsi"/>
+              </w:rPr>
+              <w:t>log.h</w:t>
+            </w:r>
+            <w:proofErr w:type="spellEnd"/>
+            <w:r>
+              <w:rPr>
+                <w:rFonts w:asciiTheme="majorHAnsi" w:hAnsiTheme="majorHAnsi" w:cstheme="majorHAnsi"/>
+              </w:rPr>
+              <w:t xml:space="preserve">” </w:t>
             </w:r>
           </w:p>
           <w:p>
@@ -2415,7 +3480,21 @@
               <w:rPr>
                 <w:rFonts w:asciiTheme="majorHAnsi" w:hAnsiTheme="majorHAnsi" w:cstheme="majorHAnsi"/>
               </w:rPr>
-              <w:t xml:space="preserve">Log *log = Log::Instance(); </w:t>
+              <w:t xml:space="preserve">Log *log = </w:t>
+            </w:r>
+            <w:proofErr w:type="gramStart"/>
+            <w:r>
+              <w:rPr>
+                <w:rFonts w:asciiTheme="majorHAnsi" w:hAnsiTheme="majorHAnsi" w:cstheme="majorHAnsi"/>
+              </w:rPr>
+              <w:t>Log::</w:t>
+            </w:r>
+            <w:proofErr w:type="gramEnd"/>
+            <w:r>
+              <w:rPr>
+                <w:rFonts w:asciiTheme="majorHAnsi" w:hAnsiTheme="majorHAnsi" w:cstheme="majorHAnsi"/>
+              </w:rPr>
+              <w:t xml:space="preserve">Instance(); </w:t>
             </w:r>
           </w:p>
           <w:p>
@@ -2434,7 +3513,21 @@
               <w:rPr>
                 <w:rFonts w:asciiTheme="majorHAnsi" w:hAnsiTheme="majorHAnsi" w:cstheme="majorHAnsi"/>
               </w:rPr>
-              <w:t>log-&gt;message(LOG_NORMAL, “program loaded”);</w:t>
+              <w:t>log-&gt;</w:t>
+            </w:r>
+            <w:proofErr w:type="gramStart"/>
+            <w:r>
+              <w:rPr>
+                <w:rFonts w:asciiTheme="majorHAnsi" w:hAnsiTheme="majorHAnsi" w:cstheme="majorHAnsi"/>
+              </w:rPr>
+              <w:t>message(</w:t>
+            </w:r>
+            <w:proofErr w:type="gramEnd"/>
+            <w:r>
+              <w:rPr>
+                <w:rFonts w:asciiTheme="majorHAnsi" w:hAnsiTheme="majorHAnsi" w:cstheme="majorHAnsi"/>
+              </w:rPr>
+              <w:t>LOG_NORMAL, “program loaded”);</w:t>
             </w:r>
           </w:p>
           <w:p>
@@ -2472,7 +3565,21 @@
               <w:rPr>
                 <w:rFonts w:asciiTheme="majorHAnsi" w:hAnsiTheme="majorHAnsi" w:cstheme="majorHAnsi"/>
               </w:rPr>
-              <w:t xml:space="preserve">log-&gt;message(LOG_ERROR, “error happens! help me!”); log-&gt;print(); </w:t>
+              <w:t>log-&gt;</w:t>
+            </w:r>
+            <w:proofErr w:type="gramStart"/>
+            <w:r>
+              <w:rPr>
+                <w:rFonts w:asciiTheme="majorHAnsi" w:hAnsiTheme="majorHAnsi" w:cstheme="majorHAnsi"/>
+              </w:rPr>
+              <w:t>message(</w:t>
+            </w:r>
+            <w:proofErr w:type="gramEnd"/>
+            <w:r>
+              <w:rPr>
+                <w:rFonts w:asciiTheme="majorHAnsi" w:hAnsiTheme="majorHAnsi" w:cstheme="majorHAnsi"/>
+              </w:rPr>
+              <w:t xml:space="preserve">LOG_ERROR, “error happens! help me!”); log-&gt;print(); </w:t>
             </w:r>
           </w:p>
           <w:p>
@@ -2550,7 +3657,21 @@
         <w:rPr>
           <w:lang w:val="ru-RU"/>
         </w:rPr>
-        <w:t>имя кп (строка);</w:t>
+        <w:t xml:space="preserve">имя </w:t>
+      </w:r>
+      <w:proofErr w:type="spellStart"/>
+      <w:r>
+        <w:rPr>
+          <w:lang w:val="ru-RU"/>
+        </w:rPr>
+        <w:t>кп</w:t>
+      </w:r>
+      <w:proofErr w:type="spellEnd"/>
+      <w:r>
+        <w:rPr>
+          <w:lang w:val="ru-RU"/>
+        </w:rPr>
+        <w:t xml:space="preserve"> (строка);</w:t>
       </w:r>
     </w:p>
     <w:p>
@@ -2569,7 +3690,19 @@
         <w:rPr>
           <w:lang w:val="ru-RU"/>
         </w:rPr>
-        <w:t>координаты: широта (число с плавающей точкой в диапазоне -90.0°…+90°) и долгота (число с плавающей точкой в диапазоне -180°…+180°).</w:t>
+        <w:t>координаты: широта (число с плавающей точкой в диапазоне -90.0°…+90°) и долгот</w:t>
+      </w:r>
+      <w:r>
+        <w:rPr>
+          <w:lang w:val="ru-RU"/>
+        </w:rPr>
+        <w:t xml:space="preserve"> </w:t>
+      </w:r>
+      <w:r>
+        <w:rPr>
+          <w:lang w:val="ru-RU"/>
+        </w:rPr>
+        <w:t>а (число с плавающей точкой в диапазоне -180°…+180°).</w:t>
       </w:r>
     </w:p>
     <w:p>
@@ -2584,7 +3717,21 @@
         <w:rPr>
           <w:lang w:val="ru-RU"/>
         </w:rPr>
-        <w:t xml:space="preserve">Для КП с необязательным взятием также хранится значение штрафа за пропуск этого кп (число с плавающей точкой, представляющее время в часах). Используя подход, применяемый в паттерне </w:t>
+        <w:t xml:space="preserve">Для КП с необязательным взятием также хранится значение штрафа за пропуск этого </w:t>
+      </w:r>
+      <w:proofErr w:type="spellStart"/>
+      <w:r>
+        <w:rPr>
+          <w:lang w:val="ru-RU"/>
+        </w:rPr>
+        <w:t>кп</w:t>
+      </w:r>
+      <w:proofErr w:type="spellEnd"/>
+      <w:r>
+        <w:rPr>
+          <w:lang w:val="ru-RU"/>
+        </w:rPr>
+        <w:t xml:space="preserve"> (число с плавающей точкой, представляющее время в часах). Используя подход, применяемый в паттерне </w:t>
       </w:r>
       <w:r>
         <w:t>Builder</w:t>
@@ -2595,9 +3742,11 @@
         </w:rPr>
         <w:t xml:space="preserve">, разработайте фрагмент системы, обеспечивающий обработку списка КП. Реализуйте </w:t>
       </w:r>
+      <w:proofErr w:type="spellStart"/>
       <w:r>
         <w:t>ConcreteBuilder</w:t>
       </w:r>
+      <w:proofErr w:type="spellEnd"/>
       <w:r>
         <w:rPr>
           <w:lang w:val="ru-RU"/>
@@ -2661,9 +3810,11 @@
         </w:rPr>
         <w:t xml:space="preserve">Вывода списка КП в виджете с таблицей (например, </w:t>
       </w:r>
+      <w:proofErr w:type="spellStart"/>
       <w:r>
         <w:t>QTableView</w:t>
       </w:r>
+      <w:proofErr w:type="spellEnd"/>
       <w:r>
         <w:rPr>
           <w:lang w:val="ru-RU"/>
@@ -2811,6 +3962,7 @@
         </w:rPr>
         <w:t xml:space="preserve">  </w:t>
       </w:r>
+      <w:proofErr w:type="gramStart"/>
       <w:r>
         <w:t>Virtual</w:t>
       </w:r>
@@ -2824,7 +3976,28 @@
         <w:rPr>
           <w:lang w:val="ru-RU"/>
         </w:rPr>
-        <w:t xml:space="preserve"> функции  можно использовать (типизацию  чота) вместо  </w:t>
+        <w:t xml:space="preserve"> функции</w:t>
+      </w:r>
+      <w:proofErr w:type="gramEnd"/>
+      <w:r>
+        <w:rPr>
+          <w:lang w:val="ru-RU"/>
+        </w:rPr>
+        <w:t xml:space="preserve">  можно использовать (типизацию  </w:t>
+      </w:r>
+      <w:proofErr w:type="spellStart"/>
+      <w:r>
+        <w:rPr>
+          <w:lang w:val="ru-RU"/>
+        </w:rPr>
+        <w:t>чота</w:t>
+      </w:r>
+      <w:proofErr w:type="spellEnd"/>
+      <w:r>
+        <w:rPr>
+          <w:lang w:val="ru-RU"/>
+        </w:rPr>
+        <w:t xml:space="preserve">) вместо  </w:t>
       </w:r>
       <w:r>
         <w:t>dynamic</w:t>
@@ -2946,6 +4119,7 @@
         </w:rPr>
         <w:t xml:space="preserve">вычисления значения выражения. Этой функции в качестве параметра передаётся </w:t>
       </w:r>
+      <w:proofErr w:type="gramStart"/>
       <w:r>
         <w:t>std</w:t>
       </w:r>
@@ -2955,6 +4129,7 @@
         </w:rPr>
         <w:t>::</w:t>
       </w:r>
+      <w:proofErr w:type="gramEnd"/>
       <w:r>
         <w:t>map</w:t>
       </w:r>
@@ -3068,12 +4243,20 @@
                 <w:rFonts w:asciiTheme="majorHAnsi" w:hAnsiTheme="majorHAnsi" w:cstheme="majorHAnsi"/>
               </w:rPr>
             </w:pPr>
+            <w:proofErr w:type="spellStart"/>
             <w:r>
               <w:rPr>
                 <w:rFonts w:asciiTheme="majorHAnsi" w:hAnsiTheme="majorHAnsi" w:cstheme="majorHAnsi"/>
               </w:rPr>
               <w:lastRenderedPageBreak/>
-              <w:t>ExperssionFactory factory;</w:t>
+              <w:t>ExperssionFactory</w:t>
+            </w:r>
+            <w:proofErr w:type="spellEnd"/>
+            <w:r>
+              <w:rPr>
+                <w:rFonts w:asciiTheme="majorHAnsi" w:hAnsiTheme="majorHAnsi" w:cstheme="majorHAnsi"/>
+              </w:rPr>
+              <w:t xml:space="preserve"> factory;</w:t>
             </w:r>
           </w:p>
           <w:p>
@@ -3088,7 +4271,23 @@
               <w:rPr>
                 <w:rFonts w:asciiTheme="majorHAnsi" w:hAnsiTheme="majorHAnsi" w:cstheme="majorHAnsi"/>
               </w:rPr>
-              <w:t>Constant *c = factory.createConstant(2);</w:t>
+              <w:t xml:space="preserve">Constant *c = </w:t>
+            </w:r>
+            <w:proofErr w:type="spellStart"/>
+            <w:proofErr w:type="gramStart"/>
+            <w:r>
+              <w:rPr>
+                <w:rFonts w:asciiTheme="majorHAnsi" w:hAnsiTheme="majorHAnsi" w:cstheme="majorHAnsi"/>
+              </w:rPr>
+              <w:t>factory.createConstant</w:t>
+            </w:r>
+            <w:proofErr w:type="spellEnd"/>
+            <w:proofErr w:type="gramEnd"/>
+            <w:r>
+              <w:rPr>
+                <w:rFonts w:asciiTheme="majorHAnsi" w:hAnsiTheme="majorHAnsi" w:cstheme="majorHAnsi"/>
+              </w:rPr>
+              <w:t>(2);</w:t>
             </w:r>
           </w:p>
           <w:p>
@@ -3103,7 +4302,23 @@
               <w:rPr>
                 <w:rFonts w:asciiTheme="majorHAnsi" w:hAnsiTheme="majorHAnsi" w:cstheme="majorHAnsi"/>
               </w:rPr>
-              <w:t>Variable *v = factory.createVariable("x");</w:t>
+              <w:t xml:space="preserve">Variable *v = </w:t>
+            </w:r>
+            <w:proofErr w:type="spellStart"/>
+            <w:proofErr w:type="gramStart"/>
+            <w:r>
+              <w:rPr>
+                <w:rFonts w:asciiTheme="majorHAnsi" w:hAnsiTheme="majorHAnsi" w:cstheme="majorHAnsi"/>
+              </w:rPr>
+              <w:t>factory.createVariable</w:t>
+            </w:r>
+            <w:proofErr w:type="spellEnd"/>
+            <w:proofErr w:type="gramEnd"/>
+            <w:r>
+              <w:rPr>
+                <w:rFonts w:asciiTheme="majorHAnsi" w:hAnsiTheme="majorHAnsi" w:cstheme="majorHAnsi"/>
+              </w:rPr>
+              <w:t>("x");</w:t>
             </w:r>
           </w:p>
           <w:p>
@@ -3118,7 +4333,21 @@
               <w:rPr>
                 <w:rFonts w:asciiTheme="majorHAnsi" w:hAnsiTheme="majorHAnsi" w:cstheme="majorHAnsi"/>
               </w:rPr>
-              <w:t>Addition *expression = new Addition(c, v);</w:t>
+              <w:t xml:space="preserve">Addition *expression = new </w:t>
+            </w:r>
+            <w:proofErr w:type="gramStart"/>
+            <w:r>
+              <w:rPr>
+                <w:rFonts w:asciiTheme="majorHAnsi" w:hAnsiTheme="majorHAnsi" w:cstheme="majorHAnsi"/>
+              </w:rPr>
+              <w:t>Addition(</w:t>
+            </w:r>
+            <w:proofErr w:type="gramEnd"/>
+            <w:r>
+              <w:rPr>
+                <w:rFonts w:asciiTheme="majorHAnsi" w:hAnsiTheme="majorHAnsi" w:cstheme="majorHAnsi"/>
+              </w:rPr>
+              <w:t>c, v);</w:t>
             </w:r>
           </w:p>
           <w:p>
@@ -3144,11 +4373,33 @@
                 <w:rFonts w:asciiTheme="majorHAnsi" w:hAnsiTheme="majorHAnsi" w:cstheme="majorHAnsi"/>
               </w:rPr>
             </w:pPr>
-            <w:r>
-              <w:rPr>
-                <w:rFonts w:asciiTheme="majorHAnsi" w:hAnsiTheme="majorHAnsi" w:cstheme="majorHAnsi"/>
-              </w:rPr>
-              <w:t>cout &lt;&lt; expression-&gt;calculate(context) &lt;&lt; endl;</w:t>
+            <w:proofErr w:type="spellStart"/>
+            <w:r>
+              <w:rPr>
+                <w:rFonts w:asciiTheme="majorHAnsi" w:hAnsiTheme="majorHAnsi" w:cstheme="majorHAnsi"/>
+              </w:rPr>
+              <w:t>cout</w:t>
+            </w:r>
+            <w:proofErr w:type="spellEnd"/>
+            <w:r>
+              <w:rPr>
+                <w:rFonts w:asciiTheme="majorHAnsi" w:hAnsiTheme="majorHAnsi" w:cstheme="majorHAnsi"/>
+              </w:rPr>
+              <w:t xml:space="preserve"> &lt;&lt; expression-&gt;calculate(context) &lt;&lt; </w:t>
+            </w:r>
+            <w:proofErr w:type="spellStart"/>
+            <w:r>
+              <w:rPr>
+                <w:rFonts w:asciiTheme="majorHAnsi" w:hAnsiTheme="majorHAnsi" w:cstheme="majorHAnsi"/>
+              </w:rPr>
+              <w:t>endl</w:t>
+            </w:r>
+            <w:proofErr w:type="spellEnd"/>
+            <w:r>
+              <w:rPr>
+                <w:rFonts w:asciiTheme="majorHAnsi" w:hAnsiTheme="majorHAnsi" w:cstheme="majorHAnsi"/>
+              </w:rPr>
+              <w:t>;</w:t>
             </w:r>
           </w:p>
           <w:p>
@@ -3225,9 +4476,11 @@
         <w:pStyle w:val="a3"/>
         <w:ind w:left="0"/>
       </w:pPr>
+      <w:proofErr w:type="spellStart"/>
       <w:r>
         <w:t>Shared_ptr</w:t>
       </w:r>
+      <w:proofErr w:type="spellEnd"/>
     </w:p>
     <w:sectPr>
       <w:pgSz w:w="12240" w:h="15840"/>
@@ -3516,7 +4769,7 @@
       <w:lvlText w:val="%1."/>
       <w:lvlJc w:val="left"/>
       <w:pPr>
-        <w:ind w:left="1429" w:hanging="360"/>
+        <w:ind w:left="2138" w:hanging="360"/>
       </w:pPr>
     </w:lvl>
     <w:lvl w:ilvl="1" w:tplc="04090019" w:tentative="1">
@@ -3525,7 +4778,7 @@
       <w:lvlText w:val="%2."/>
       <w:lvlJc w:val="left"/>
       <w:pPr>
-        <w:ind w:left="2149" w:hanging="360"/>
+        <w:ind w:left="2858" w:hanging="360"/>
       </w:pPr>
     </w:lvl>
     <w:lvl w:ilvl="2" w:tplc="0409001B" w:tentative="1">
@@ -3534,7 +4787,7 @@
       <w:lvlText w:val="%3."/>
       <w:lvlJc w:val="right"/>
       <w:pPr>
-        <w:ind w:left="2869" w:hanging="180"/>
+        <w:ind w:left="3578" w:hanging="180"/>
       </w:pPr>
     </w:lvl>
     <w:lvl w:ilvl="3" w:tplc="0409000F" w:tentative="1">
@@ -3543,7 +4796,7 @@
       <w:lvlText w:val="%4."/>
       <w:lvlJc w:val="left"/>
       <w:pPr>
-        <w:ind w:left="3589" w:hanging="360"/>
+        <w:ind w:left="4298" w:hanging="360"/>
       </w:pPr>
     </w:lvl>
     <w:lvl w:ilvl="4" w:tplc="04090019" w:tentative="1">
@@ -3552,7 +4805,7 @@
       <w:lvlText w:val="%5."/>
       <w:lvlJc w:val="left"/>
       <w:pPr>
-        <w:ind w:left="4309" w:hanging="360"/>
+        <w:ind w:left="5018" w:hanging="360"/>
       </w:pPr>
     </w:lvl>
     <w:lvl w:ilvl="5" w:tplc="0409001B" w:tentative="1">
@@ -3561,7 +4814,7 @@
       <w:lvlText w:val="%6."/>
       <w:lvlJc w:val="right"/>
       <w:pPr>
-        <w:ind w:left="5029" w:hanging="180"/>
+        <w:ind w:left="5738" w:hanging="180"/>
       </w:pPr>
     </w:lvl>
     <w:lvl w:ilvl="6" w:tplc="0409000F" w:tentative="1">
@@ -3570,7 +4823,7 @@
       <w:lvlText w:val="%7."/>
       <w:lvlJc w:val="left"/>
       <w:pPr>
-        <w:ind w:left="5749" w:hanging="360"/>
+        <w:ind w:left="6458" w:hanging="360"/>
       </w:pPr>
     </w:lvl>
     <w:lvl w:ilvl="7" w:tplc="04090019" w:tentative="1">
@@ -3579,7 +4832,7 @@
       <w:lvlText w:val="%8."/>
       <w:lvlJc w:val="left"/>
       <w:pPr>
-        <w:ind w:left="6469" w:hanging="360"/>
+        <w:ind w:left="7178" w:hanging="360"/>
       </w:pPr>
     </w:lvl>
     <w:lvl w:ilvl="8" w:tplc="0409001B" w:tentative="1">
@@ -3588,7 +4841,7 @@
       <w:lvlText w:val="%9."/>
       <w:lvlJc w:val="right"/>
       <w:pPr>
-        <w:ind w:left="7189" w:hanging="180"/>
+        <w:ind w:left="7898" w:hanging="180"/>
       </w:pPr>
     </w:lvl>
   </w:abstractNum>

</xml_diff>